<commit_message>
final ver of speech ppt
</commit_message>
<xml_diff>
--- a/fyp powerpoint/speech.docx
+++ b/fyp powerpoint/speech.docx
@@ -344,7 +344,13 @@
         <w:t xml:space="preserve"> </w:t>
       </w:r>
       <w:r>
-        <w:t xml:space="preserve">weather tdy” as an example. In general, a machine can’t identify questions, sentences and even the meaning of the words from human. </w:t>
+        <w:t>weather tdy” as an example. In general, a machine can</w:t>
+      </w:r>
+      <w:r>
+        <w:t>not</w:t>
+      </w:r>
+      <w:r>
+        <w:t xml:space="preserve"> identify questions, sentences and even the meaning of the words from human. </w:t>
       </w:r>
     </w:p>
     <w:p>
@@ -569,7 +575,13 @@
         <w:t xml:space="preserve"> </w:t>
       </w:r>
       <w:r>
-        <w:t>As it is decent GUI to implement grammar and create sentence syntax. In addition, there is also built-in open source module to handle Chinese syntax.</w:t>
+        <w:t xml:space="preserve">As it is </w:t>
+      </w:r>
+      <w:r>
+        <w:t xml:space="preserve">a </w:t>
+      </w:r>
+      <w:r>
+        <w:t>decent GUI to implement grammar and create sentence syntax. In addition, there is also built-in open source module to handle Chinese syntax.</w:t>
       </w:r>
       <w:r>
         <w:t xml:space="preserve"> Lastly, Telegram is chosen to deploy our Spacebot.</w:t>
@@ -886,7 +898,33 @@
       <w:r>
         <w:t xml:space="preserve"> </w:t>
       </w:r>
-    </w:p>
+      <w:r>
+        <w:t xml:space="preserve">Please give </w:t>
+      </w:r>
+      <w:r>
+        <w:t>us</w:t>
+      </w:r>
+      <w:r>
+        <w:t xml:space="preserve"> a sec to </w:t>
+      </w:r>
+      <w:r>
+        <w:t>open</w:t>
+      </w:r>
+      <w:r>
+        <w:t xml:space="preserve"> the telegram</w:t>
+      </w:r>
+      <w:r>
+        <w:t>.</w:t>
+      </w:r>
+    </w:p>
+    <w:p/>
+    <w:p/>
+    <w:p/>
+    <w:p/>
+    <w:p/>
+    <w:p/>
+    <w:p/>
+    <w:p/>
     <w:p>
       <w:pPr>
         <w:pStyle w:val="ListParagraph"/>
@@ -896,6 +934,7 @@
         </w:numPr>
       </w:pPr>
       <w:r>
+        <w:lastRenderedPageBreak/>
         <w:t>/start (will be handled in short)</w:t>
       </w:r>
     </w:p>
@@ -920,91 +959,13 @@
         </w:numPr>
       </w:pPr>
       <w:r>
-        <w:t>Where is (library/lib/libra/common room/</w:t>
-      </w:r>
-      <w:r>
-        <w:t>”k”</w:t>
-      </w:r>
-      <w:r>
-        <w:rPr>
-          <w:rFonts w:hint="eastAsia"/>
-        </w:rPr>
-        <w:t>大</w:t>
-      </w:r>
-      <w:r>
-        <w:rPr>
-          <w:rFonts w:hint="eastAsia"/>
-        </w:rPr>
-        <w:t>c</w:t>
-      </w:r>
-      <w:r>
-        <w:t>om/</w:t>
-      </w:r>
-      <w:r>
-        <w:t>”vm2”</w:t>
-      </w:r>
-      <w:r>
-        <w:rPr>
-          <w:rFonts w:hint="eastAsia"/>
-        </w:rPr>
-        <w:t>細</w:t>
-      </w:r>
-      <w:r>
-        <w:rPr>
-          <w:rFonts w:hint="eastAsia"/>
-        </w:rPr>
-        <w:t>c</w:t>
-      </w:r>
-      <w:r>
-        <w:t>om</w:t>
-      </w:r>
-      <w:r>
-        <w:t>/</w:t>
-      </w:r>
-      <w:r>
-        <w:t>com rm/</w:t>
-      </w:r>
-      <w:r>
-        <w:t>study room/discussion room/computer lab)?</w:t>
-      </w:r>
-      <w:r>
-        <w:tab/>
-      </w:r>
-      <w:r>
-        <w:rPr>
-          <w:color w:val="00B0F0"/>
-        </w:rPr>
-        <w:t>P</w:t>
-      </w:r>
-      <w:r>
-        <w:rPr>
-          <w:color w:val="00B0F0"/>
-        </w:rPr>
-        <w:t>unctuation</w:t>
-      </w:r>
-      <w:r>
-        <w:rPr>
-          <w:color w:val="00B0F0"/>
-        </w:rPr>
-        <w:t>s are considered as skipper in Olami and they are</w:t>
-      </w:r>
-      <w:r>
-        <w:rPr>
-          <w:color w:val="00B0F0"/>
-        </w:rPr>
-        <w:t xml:space="preserve"> not considered in processing, therefore, user</w:t>
-      </w:r>
-      <w:r>
-        <w:rPr>
-          <w:color w:val="00B0F0"/>
-        </w:rPr>
+        <w:t>Tell me the contact of (KEC/Kowloon east campus/IEC/island east campus/fortress tower centre/</w:t>
+      </w:r>
+      <w:r>
         <w:t xml:space="preserve"> </w:t>
       </w:r>
       <w:r>
-        <w:rPr>
-          <w:color w:val="00B0F0"/>
-        </w:rPr>
-        <w:t>no need to add a “?”. The chatbot recognize it’s a question from the “wh” keywords.</w:t>
+        <w:t>fortress tower center)</w:t>
       </w:r>
     </w:p>
     <w:p>
@@ -1016,28 +977,195 @@
         </w:numPr>
       </w:pPr>
       <w:r>
-        <w:t>Tell me the contact of (</w:t>
-      </w:r>
-      <w:r>
-        <w:t>KEC/Kowloon east campus/IEC/island east campus</w:t>
-      </w:r>
-      <w:r>
-        <w:t>/fortress tower centre</w:t>
+        <w:t>Where is (library/lib/libra/common room/</w:t>
+      </w:r>
+      <w:r>
+        <w:t>”k”</w:t>
+      </w:r>
+      <w:r>
+        <w:rPr>
+          <w:rFonts w:hint="eastAsia"/>
+        </w:rPr>
+        <w:t>大</w:t>
+      </w:r>
+      <w:r>
+        <w:rPr>
+          <w:rFonts w:hint="eastAsia"/>
+        </w:rPr>
+        <w:t>c</w:t>
+      </w:r>
+      <w:r>
+        <w:t>om/</w:t>
+      </w:r>
+      <w:r>
+        <w:t>”vm2”</w:t>
+      </w:r>
+      <w:r>
+        <w:rPr>
+          <w:rFonts w:hint="eastAsia"/>
+        </w:rPr>
+        <w:t>細</w:t>
+      </w:r>
+      <w:r>
+        <w:rPr>
+          <w:rFonts w:hint="eastAsia"/>
+        </w:rPr>
+        <w:t>c</w:t>
+      </w:r>
+      <w:r>
+        <w:t>om</w:t>
       </w:r>
       <w:r>
         <w:t>/</w:t>
       </w:r>
       <w:r>
+        <w:t>com rm/</w:t>
+      </w:r>
+      <w:r>
+        <w:t>study room/discussion room/computer lab)?</w:t>
+      </w:r>
+      <w:r>
+        <w:tab/>
+      </w:r>
+    </w:p>
+    <w:p>
+      <w:pPr>
+        <w:pStyle w:val="ListParagraph"/>
+        <w:numPr>
+          <w:ilvl w:val="0"/>
+          <w:numId w:val="1"/>
+        </w:numPr>
+      </w:pPr>
+      <w:r>
+        <w:t>which floor is (…)</w:t>
+      </w:r>
+    </w:p>
+    <w:p>
+      <w:r>
+        <w:t>***</w:t>
+      </w:r>
+      <w:r>
+        <w:t>Demo: long term &amp; short term, various questions type</w:t>
+      </w:r>
+      <w:r>
+        <w:t xml:space="preserve">/ sentence </w:t>
+      </w:r>
+      <w:r>
+        <w:t>structure</w:t>
+      </w:r>
+    </w:p>
+    <w:p>
+      <w:pPr>
+        <w:rPr>
+          <w:color w:val="00B0F0"/>
+        </w:rPr>
+      </w:pPr>
+      <w:r>
+        <w:rPr>
+          <w:color w:val="00B0F0"/>
+        </w:rPr>
+        <w:t>P</w:t>
+      </w:r>
+      <w:r>
+        <w:rPr>
+          <w:color w:val="00B0F0"/>
+        </w:rPr>
+        <w:t>unctuation</w:t>
+      </w:r>
+      <w:r>
+        <w:rPr>
+          <w:color w:val="00B0F0"/>
+        </w:rPr>
+        <w:t>s are considered as skipper in Olami and they are</w:t>
+      </w:r>
+      <w:r>
+        <w:rPr>
+          <w:color w:val="00B0F0"/>
+        </w:rPr>
+        <w:t xml:space="preserve"> not considered in processing, therefore, user</w:t>
+      </w:r>
+      <w:r>
+        <w:rPr>
+          <w:color w:val="00B0F0"/>
+        </w:rPr>
         <w:t xml:space="preserve"> </w:t>
       </w:r>
       <w:r>
-        <w:t>fortress tower cent</w:t>
-      </w:r>
-      <w:r>
-        <w:t>er</w:t>
-      </w:r>
-      <w:r>
-        <w:t>)</w:t>
+        <w:rPr>
+          <w:color w:val="00B0F0"/>
+        </w:rPr>
+        <w:t>no need to add a “?”. The chatbot recognize it’s a question from the “wh” keywords.</w:t>
+      </w:r>
+    </w:p>
+    <w:p>
+      <w:pPr>
+        <w:rPr>
+          <w:color w:val="00B0F0"/>
+        </w:rPr>
+      </w:pPr>
+    </w:p>
+    <w:p>
+      <w:r>
+        <w:t xml:space="preserve">So we have reached the telegram platform. First thing, we have to search our Spacebbot. Type the tag name “fypspacebot” and you can see our chatbot. Click the start button, and then we can start communicating with the bot. Now, you can see a response that the bot doesn’t understand what I mean. It is because of the “/start” input message. It is actually a bug as we haven’t implemented a module to handle this kind of </w:t>
+      </w:r>
+      <w:r>
+        <w:t>preset protocol.</w:t>
+      </w:r>
+      <w:r>
+        <w:t xml:space="preserve"> This bot can perform appropriate greetings.</w:t>
+      </w:r>
+      <w:r>
+        <w:t xml:space="preserve"> </w:t>
+      </w:r>
+    </w:p>
+    <w:p>
+      <w:pPr>
+        <w:rPr>
+          <w:rFonts w:eastAsia="Yu Mincho"/>
+          <w:lang w:eastAsia="ja-JP"/>
+        </w:rPr>
+      </w:pPr>
+      <w:r>
+        <w:t>We would like to show our progress of the school facilities module. You may ask “tell me the contact of Kowloon east campus”. It provides valid and correct information in response. Not only does it recognize formal term wording, but it also recognizes short term. Like “tell me the contact of kec”. It also gives the appropriate response.</w:t>
+      </w:r>
+      <w:r>
+        <w:t xml:space="preserve"> Besides, we may also ask “where is the common room”. It also replies with correct information. In addition, this bot can also understand some Chinese wordings.  Like “where is </w:t>
+      </w:r>
+      <w:r>
+        <w:rPr>
+          <w:rFonts w:hint="eastAsia"/>
+          <w:lang w:val="en-HK"/>
+        </w:rPr>
+        <w:t>大</w:t>
+      </w:r>
+      <w:r>
+        <w:rPr>
+          <w:rFonts w:eastAsia="Yu Mincho"/>
+          <w:lang w:eastAsia="ja-JP"/>
+        </w:rPr>
+        <w:t>com”. It also understands.</w:t>
+      </w:r>
+      <w:r>
+        <w:rPr>
+          <w:rFonts w:eastAsia="Yu Mincho"/>
+          <w:lang w:eastAsia="ja-JP"/>
+        </w:rPr>
+        <w:t xml:space="preserve"> Or you can change the way to ask this question, “which floor is com rm”. It also knows. </w:t>
+      </w:r>
+    </w:p>
+    <w:p>
+      <w:pPr>
+        <w:rPr>
+          <w:rFonts w:eastAsia="Yu Mincho"/>
+          <w:lang w:eastAsia="ja-JP"/>
+        </w:rPr>
+      </w:pPr>
+      <w:r>
+        <w:rPr>
+          <w:rFonts w:eastAsia="Yu Mincho"/>
+          <w:lang w:eastAsia="ja-JP"/>
+        </w:rPr>
+        <w:t>We aim to make our Spacebot more AI. We are working on implementing more modules and more user friendly function like “user guideline panel” in short. And this is what our Spacebot is capable of at the moment. Our presentation ends here, thank you. If you have any questions, we would love to discuss.</w:t>
       </w:r>
     </w:p>
     <w:sectPr>

</xml_diff>